<commit_message>
Completed Week 4 and Course -- structs, RFCs, and os
</commit_message>
<xml_diff>
--- a/Course1/Week3/Notes.docx
+++ b/Course1/Week3/Notes.docx
@@ -200,7 +200,15 @@
     </w:p>
     <w:p>
       <w:r>
-        <w:t xml:space="preserve">Slices are like a window on a underlying array </w:t>
+        <w:t xml:space="preserve">Slices are like a window on </w:t>
+      </w:r>
+      <w:proofErr w:type="gramStart"/>
+      <w:r>
+        <w:t>a</w:t>
+      </w:r>
+      <w:proofErr w:type="gramEnd"/>
+      <w:r>
+        <w:t xml:space="preserve"> underlying array </w:t>
       </w:r>
     </w:p>
     <w:p>
@@ -273,120 +281,35 @@
       </w:r>
     </w:p>
     <w:p>
-      <w:r>
-        <w:t>make() essentially lets you create the slice as a variable</w:t>
-      </w:r>
-    </w:p>
-    <w:p>
-      <w:r>
-        <w:t>size of slice can be increased by using append()</w:t>
-      </w:r>
-    </w:p>
-    <w:p/>
-    <w:p>
-      <w:pPr>
-        <w:pStyle w:val="Heading4"/>
-        <w:shd w:val="clear" w:color="auto" w:fill="FFFFFF"/>
-        <w:spacing w:before="300" w:beforeAutospacing="0" w:after="300" w:afterAutospacing="0"/>
-        <w:rPr>
-          <w:rFonts w:ascii="Arial" w:hAnsi="Arial" w:cs="Arial"/>
-          <w:color w:val="373A3C"/>
-        </w:rPr>
-      </w:pPr>
-      <w:r>
-        <w:rPr>
-          <w:rFonts w:ascii="Arial" w:hAnsi="Arial" w:cs="Arial"/>
-          <w:color w:val="373A3C"/>
-        </w:rPr>
-        <w:t>M3.2.1 - Hash Tables</w:t>
-      </w:r>
-    </w:p>
-    <w:p>
-      <w:pPr>
-        <w:pStyle w:val="ListParagraph"/>
-        <w:numPr>
-          <w:ilvl w:val="0"/>
-          <w:numId w:val="1"/>
-        </w:numPr>
-      </w:pPr>
-      <w:r>
-        <w:t xml:space="preserve">Key/value pairs </w:t>
-      </w:r>
-    </w:p>
-    <w:p>
-      <w:pPr>
-        <w:pStyle w:val="ListParagraph"/>
-        <w:numPr>
-          <w:ilvl w:val="0"/>
-          <w:numId w:val="1"/>
-        </w:numPr>
-      </w:pPr>
-      <w:r>
-        <w:t xml:space="preserve">Hash function is used to compute the slot for a key </w:t>
-      </w:r>
-    </w:p>
-    <w:p>
-      <w:pPr>
-        <w:pStyle w:val="ListParagraph"/>
-        <w:numPr>
-          <w:ilvl w:val="0"/>
-          <w:numId w:val="1"/>
-        </w:numPr>
-      </w:pPr>
-      <w:r>
-        <w:t>Faster lookup</w:t>
-      </w:r>
-    </w:p>
-    <w:p>
-      <w:pPr>
-        <w:pStyle w:val="ListParagraph"/>
-        <w:numPr>
-          <w:ilvl w:val="1"/>
-          <w:numId w:val="1"/>
-        </w:numPr>
-      </w:pPr>
-      <w:r>
-        <w:t>Constant time (hash) vs linear time (list)</w:t>
-      </w:r>
-    </w:p>
-    <w:p>
-      <w:pPr>
-        <w:pStyle w:val="ListParagraph"/>
-        <w:numPr>
-          <w:ilvl w:val="0"/>
-          <w:numId w:val="1"/>
-        </w:numPr>
-      </w:pPr>
-      <w:r>
-        <w:t xml:space="preserve">Can have collisions </w:t>
-      </w:r>
-    </w:p>
-    <w:p/>
-    <w:p>
-      <w:pPr>
-        <w:pStyle w:val="Heading4"/>
-        <w:shd w:val="clear" w:color="auto" w:fill="FFFFFF"/>
-        <w:spacing w:before="300" w:beforeAutospacing="0" w:after="300" w:afterAutospacing="0"/>
-        <w:rPr>
-          <w:rFonts w:ascii="Arial" w:hAnsi="Arial" w:cs="Arial"/>
-          <w:color w:val="373A3C"/>
-        </w:rPr>
-      </w:pPr>
-      <w:r>
-        <w:rPr>
-          <w:rFonts w:ascii="Arial" w:hAnsi="Arial" w:cs="Arial"/>
-          <w:color w:val="373A3C"/>
-        </w:rPr>
-        <w:t>M3.2.2 - Maps</w:t>
+      <w:proofErr w:type="gramStart"/>
+      <w:r>
+        <w:t>make(</w:t>
+      </w:r>
+      <w:proofErr w:type="gramEnd"/>
+      <w:r>
+        <w:t>) essentially lets you create the slice as a variable</w:t>
+      </w:r>
+    </w:p>
+    <w:p>
+      <w:r>
+        <w:t xml:space="preserve">size of slice can be increased by using </w:t>
+      </w:r>
+      <w:proofErr w:type="gramStart"/>
+      <w:r>
+        <w:t>append(</w:t>
+      </w:r>
+      <w:proofErr w:type="gramEnd"/>
+      <w:r>
+        <w:t>)</w:t>
       </w:r>
     </w:p>
     <w:p>
       <w:r>
         <w:drawing>
-          <wp:inline distT="0" distB="0" distL="0" distR="0" wp14:anchorId="69AE6083" wp14:editId="61B97906">
-            <wp:extent cx="3467584" cy="1933845"/>
-            <wp:effectExtent l="0" t="0" r="0" b="9525"/>
-            <wp:docPr id="7" name="Picture 7"/>
+          <wp:inline distT="0" distB="0" distL="0" distR="0" wp14:anchorId="27581067" wp14:editId="787A02DA">
+            <wp:extent cx="3038899" cy="1657581"/>
+            <wp:effectExtent l="0" t="0" r="9525" b="0"/>
+            <wp:docPr id="16" name="Picture 16"/>
             <wp:cNvGraphicFramePr>
               <a:graphicFrameLocks xmlns:a="http://schemas.openxmlformats.org/drawingml/2006/main" noChangeAspect="1"/>
             </wp:cNvGraphicFramePr>
@@ -406,7 +329,7 @@
                   <pic:spPr>
                     <a:xfrm>
                       <a:off x="0" y="0"/>
-                      <a:ext cx="3467584" cy="1933845"/>
+                      <a:ext cx="3038899" cy="1657581"/>
                     </a:xfrm>
                     <a:prstGeom prst="rect">
                       <a:avLst/>
@@ -420,13 +343,110 @@
       </w:r>
     </w:p>
     <w:p>
+      <w:pPr>
+        <w:pStyle w:val="Heading4"/>
+        <w:shd w:val="clear" w:color="auto" w:fill="FFFFFF"/>
+        <w:spacing w:before="300" w:beforeAutospacing="0" w:after="300" w:afterAutospacing="0"/>
+        <w:rPr>
+          <w:rFonts w:ascii="Arial" w:hAnsi="Arial" w:cs="Arial"/>
+          <w:color w:val="373A3C"/>
+        </w:rPr>
+      </w:pPr>
+      <w:r>
+        <w:rPr>
+          <w:rFonts w:ascii="Arial" w:hAnsi="Arial" w:cs="Arial"/>
+          <w:color w:val="373A3C"/>
+        </w:rPr>
+        <w:t>M3.2.1 - Hash Tables</w:t>
+      </w:r>
+    </w:p>
+    <w:p>
+      <w:pPr>
+        <w:pStyle w:val="ListParagraph"/>
+        <w:numPr>
+          <w:ilvl w:val="0"/>
+          <w:numId w:val="1"/>
+        </w:numPr>
+      </w:pPr>
+      <w:r>
+        <w:t xml:space="preserve">Key/value pairs </w:t>
+      </w:r>
+    </w:p>
+    <w:p>
+      <w:pPr>
+        <w:pStyle w:val="ListParagraph"/>
+        <w:numPr>
+          <w:ilvl w:val="0"/>
+          <w:numId w:val="1"/>
+        </w:numPr>
+      </w:pPr>
+      <w:r>
+        <w:t xml:space="preserve">Hash function is used to compute the slot for a key </w:t>
+      </w:r>
+    </w:p>
+    <w:p>
+      <w:pPr>
+        <w:pStyle w:val="ListParagraph"/>
+        <w:numPr>
+          <w:ilvl w:val="0"/>
+          <w:numId w:val="1"/>
+        </w:numPr>
+      </w:pPr>
+      <w:r>
+        <w:t>Faster lookup</w:t>
+      </w:r>
+    </w:p>
+    <w:p>
+      <w:pPr>
+        <w:pStyle w:val="ListParagraph"/>
+        <w:numPr>
+          <w:ilvl w:val="1"/>
+          <w:numId w:val="1"/>
+        </w:numPr>
+      </w:pPr>
+      <w:r>
+        <w:t>Constant time (hash) vs linear time (list)</w:t>
+      </w:r>
+    </w:p>
+    <w:p>
+      <w:pPr>
+        <w:pStyle w:val="ListParagraph"/>
+        <w:numPr>
+          <w:ilvl w:val="0"/>
+          <w:numId w:val="1"/>
+        </w:numPr>
+      </w:pPr>
+      <w:r>
+        <w:t xml:space="preserve">Can have collisions </w:t>
+      </w:r>
+    </w:p>
+    <w:p/>
+    <w:p>
+      <w:pPr>
+        <w:pStyle w:val="Heading4"/>
+        <w:shd w:val="clear" w:color="auto" w:fill="FFFFFF"/>
+        <w:spacing w:before="300" w:beforeAutospacing="0" w:after="300" w:afterAutospacing="0"/>
+        <w:rPr>
+          <w:rFonts w:ascii="Arial" w:hAnsi="Arial" w:cs="Arial"/>
+          <w:color w:val="373A3C"/>
+        </w:rPr>
+      </w:pPr>
+      <w:r>
+        <w:rPr>
+          <w:rFonts w:ascii="Arial" w:hAnsi="Arial" w:cs="Arial"/>
+          <w:color w:val="373A3C"/>
+        </w:rPr>
+        <w:t>M3.2.2 - Maps</w:t>
+      </w:r>
+    </w:p>
+    <w:p>
       <w:r>
         <w:lastRenderedPageBreak/>
         <w:drawing>
-          <wp:inline distT="0" distB="0" distL="0" distR="0" wp14:anchorId="3DA45086" wp14:editId="63B1F886">
-            <wp:extent cx="3096057" cy="1028844"/>
-            <wp:effectExtent l="0" t="0" r="0" b="0"/>
-            <wp:docPr id="8" name="Picture 8"/>
+          <wp:inline distT="0" distB="0" distL="0" distR="0" wp14:anchorId="69AE6083" wp14:editId="61B97906">
+            <wp:extent cx="3467584" cy="1933845"/>
+            <wp:effectExtent l="0" t="0" r="0" b="9525"/>
+            <wp:docPr id="7" name="Picture 7"/>
             <wp:cNvGraphicFramePr>
               <a:graphicFrameLocks xmlns:a="http://schemas.openxmlformats.org/drawingml/2006/main" noChangeAspect="1"/>
             </wp:cNvGraphicFramePr>
@@ -446,7 +466,7 @@
                   <pic:spPr>
                     <a:xfrm>
                       <a:off x="0" y="0"/>
-                      <a:ext cx="3096057" cy="1028844"/>
+                      <a:ext cx="3467584" cy="1933845"/>
                     </a:xfrm>
                     <a:prstGeom prst="rect">
                       <a:avLst/>
@@ -459,19 +479,13 @@
         </w:drawing>
       </w:r>
     </w:p>
-    <w:p/>
-    <w:p>
-      <w:r>
-        <w:t>Acces values with [key]</w:t>
-      </w:r>
-    </w:p>
     <w:p>
       <w:r>
         <w:drawing>
-          <wp:inline distT="0" distB="0" distL="0" distR="0" wp14:anchorId="2C2A3B74" wp14:editId="6B37A7AE">
-            <wp:extent cx="3448531" cy="495369"/>
+          <wp:inline distT="0" distB="0" distL="0" distR="0" wp14:anchorId="3DA45086" wp14:editId="63B1F886">
+            <wp:extent cx="3096057" cy="1028844"/>
             <wp:effectExtent l="0" t="0" r="0" b="0"/>
-            <wp:docPr id="9" name="Picture 9"/>
+            <wp:docPr id="8" name="Picture 8"/>
             <wp:cNvGraphicFramePr>
               <a:graphicFrameLocks xmlns:a="http://schemas.openxmlformats.org/drawingml/2006/main" noChangeAspect="1"/>
             </wp:cNvGraphicFramePr>
@@ -491,7 +505,7 @@
                   <pic:spPr>
                     <a:xfrm>
                       <a:off x="0" y="0"/>
-                      <a:ext cx="3448531" cy="495369"/>
+                      <a:ext cx="3096057" cy="1028844"/>
                     </a:xfrm>
                     <a:prstGeom prst="rect">
                       <a:avLst/>
@@ -504,13 +518,24 @@
         </w:drawing>
       </w:r>
     </w:p>
+    <w:p/>
+    <w:p>
+      <w:proofErr w:type="spellStart"/>
+      <w:r>
+        <w:t>Acces</w:t>
+      </w:r>
+      <w:proofErr w:type="spellEnd"/>
+      <w:r>
+        <w:t xml:space="preserve"> values with [key]</w:t>
+      </w:r>
+    </w:p>
     <w:p>
       <w:r>
         <w:drawing>
-          <wp:inline distT="0" distB="0" distL="0" distR="0" wp14:anchorId="7A330E29" wp14:editId="13B32C1D">
-            <wp:extent cx="2553056" cy="638264"/>
-            <wp:effectExtent l="0" t="0" r="0" b="9525"/>
-            <wp:docPr id="10" name="Picture 10"/>
+          <wp:inline distT="0" distB="0" distL="0" distR="0" wp14:anchorId="2C2A3B74" wp14:editId="6B37A7AE">
+            <wp:extent cx="3448531" cy="495369"/>
+            <wp:effectExtent l="0" t="0" r="0" b="0"/>
+            <wp:docPr id="9" name="Picture 9"/>
             <wp:cNvGraphicFramePr>
               <a:graphicFrameLocks xmlns:a="http://schemas.openxmlformats.org/drawingml/2006/main" noChangeAspect="1"/>
             </wp:cNvGraphicFramePr>
@@ -530,7 +555,7 @@
                   <pic:spPr>
                     <a:xfrm>
                       <a:off x="0" y="0"/>
-                      <a:ext cx="2553056" cy="638264"/>
+                      <a:ext cx="3448531" cy="495369"/>
                     </a:xfrm>
                     <a:prstGeom prst="rect">
                       <a:avLst/>
@@ -544,29 +569,12 @@
       </w:r>
     </w:p>
     <w:p>
-      <w:pPr>
-        <w:pStyle w:val="ListParagraph"/>
-        <w:numPr>
-          <w:ilvl w:val="0"/>
-          <w:numId w:val="2"/>
-        </w:numPr>
-      </w:pPr>
-      <w:r>
-        <w:t>This will also update the ‘jane’ value if it already exists</w:t>
-      </w:r>
-    </w:p>
-    <w:p>
-      <w:r>
-        <w:t>Delete a key with delete (idMap, ‘key’)</w:t>
-      </w:r>
-    </w:p>
-    <w:p>
       <w:r>
         <w:drawing>
-          <wp:inline distT="0" distB="0" distL="0" distR="0" wp14:anchorId="7661B5EF" wp14:editId="1D8D9A1F">
-            <wp:extent cx="4134427" cy="1390844"/>
-            <wp:effectExtent l="0" t="0" r="0" b="0"/>
-            <wp:docPr id="11" name="Picture 11"/>
+          <wp:inline distT="0" distB="0" distL="0" distR="0" wp14:anchorId="7A330E29" wp14:editId="13B32C1D">
+            <wp:extent cx="2553056" cy="638264"/>
+            <wp:effectExtent l="0" t="0" r="0" b="9525"/>
+            <wp:docPr id="10" name="Picture 10"/>
             <wp:cNvGraphicFramePr>
               <a:graphicFrameLocks xmlns:a="http://schemas.openxmlformats.org/drawingml/2006/main" noChangeAspect="1"/>
             </wp:cNvGraphicFramePr>
@@ -586,7 +594,7 @@
                   <pic:spPr>
                     <a:xfrm>
                       <a:off x="0" y="0"/>
-                      <a:ext cx="4134427" cy="1390844"/>
+                      <a:ext cx="2553056" cy="638264"/>
                     </a:xfrm>
                     <a:prstGeom prst="rect">
                       <a:avLst/>
@@ -599,19 +607,38 @@
         </w:drawing>
       </w:r>
     </w:p>
-    <w:p/>
-    <w:p>
-      <w:r>
-        <w:t>Iterating through a map:</w:t>
+    <w:p>
+      <w:pPr>
+        <w:pStyle w:val="ListParagraph"/>
+        <w:numPr>
+          <w:ilvl w:val="0"/>
+          <w:numId w:val="2"/>
+        </w:numPr>
+      </w:pPr>
+      <w:r>
+        <w:t>This will also update the ‘jane’ value if it already exists</w:t>
+      </w:r>
+    </w:p>
+    <w:p>
+      <w:r>
+        <w:t>Delete a key with delete (</w:t>
+      </w:r>
+      <w:proofErr w:type="spellStart"/>
+      <w:r>
+        <w:t>idMap</w:t>
+      </w:r>
+      <w:proofErr w:type="spellEnd"/>
+      <w:r>
+        <w:t>, ‘key’)</w:t>
       </w:r>
     </w:p>
     <w:p>
       <w:r>
         <w:drawing>
-          <wp:inline distT="0" distB="0" distL="0" distR="0" wp14:anchorId="39E705C5" wp14:editId="6ED53BCB">
-            <wp:extent cx="3448531" cy="1038370"/>
-            <wp:effectExtent l="0" t="0" r="0" b="9525"/>
-            <wp:docPr id="12" name="Picture 12"/>
+          <wp:inline distT="0" distB="0" distL="0" distR="0" wp14:anchorId="7661B5EF" wp14:editId="1D8D9A1F">
+            <wp:extent cx="4134427" cy="1390844"/>
+            <wp:effectExtent l="0" t="0" r="0" b="0"/>
+            <wp:docPr id="11" name="Picture 11"/>
             <wp:cNvGraphicFramePr>
               <a:graphicFrameLocks xmlns:a="http://schemas.openxmlformats.org/drawingml/2006/main" noChangeAspect="1"/>
             </wp:cNvGraphicFramePr>
@@ -631,7 +658,7 @@
                   <pic:spPr>
                     <a:xfrm>
                       <a:off x="0" y="0"/>
-                      <a:ext cx="3448531" cy="1038370"/>
+                      <a:ext cx="4134427" cy="1390844"/>
                     </a:xfrm>
                     <a:prstGeom prst="rect">
                       <a:avLst/>
@@ -646,48 +673,18 @@
     </w:p>
     <w:p/>
     <w:p>
-      <w:pPr>
-        <w:pStyle w:val="Heading4"/>
-        <w:shd w:val="clear" w:color="auto" w:fill="FFFFFF"/>
-        <w:spacing w:before="300" w:beforeAutospacing="0" w:after="300" w:afterAutospacing="0"/>
-        <w:rPr>
-          <w:rFonts w:ascii="Arial" w:hAnsi="Arial" w:cs="Arial"/>
-          <w:color w:val="373A3C"/>
-        </w:rPr>
-      </w:pPr>
-      <w:r>
-        <w:rPr>
-          <w:rFonts w:ascii="Arial" w:hAnsi="Arial" w:cs="Arial"/>
-          <w:color w:val="373A3C"/>
-        </w:rPr>
-        <w:t>M3.3.1 - Struct</w:t>
-      </w:r>
-      <w:r>
-        <w:rPr>
-          <w:rFonts w:ascii="Arial" w:hAnsi="Arial" w:cs="Arial"/>
-          <w:color w:val="373A3C"/>
-        </w:rPr>
-        <w:t>s</w:t>
-      </w:r>
-    </w:p>
-    <w:p>
-      <w:r>
-        <w:t>Example: Person Struct</w:t>
-      </w:r>
-    </w:p>
-    <w:p>
-      <w:r>
-        <w:t>Name, Address,Phone</w:t>
+      <w:r>
+        <w:t>Iterating through a map:</w:t>
       </w:r>
     </w:p>
     <w:p>
       <w:r>
         <w:lastRenderedPageBreak/>
         <w:drawing>
-          <wp:inline distT="0" distB="0" distL="0" distR="0" wp14:anchorId="4C03560B" wp14:editId="3708C687">
-            <wp:extent cx="3229426" cy="2019582"/>
-            <wp:effectExtent l="0" t="0" r="9525" b="0"/>
-            <wp:docPr id="13" name="Picture 13"/>
+          <wp:inline distT="0" distB="0" distL="0" distR="0" wp14:anchorId="39E705C5" wp14:editId="6ED53BCB">
+            <wp:extent cx="3448531" cy="1038370"/>
+            <wp:effectExtent l="0" t="0" r="0" b="9525"/>
+            <wp:docPr id="12" name="Picture 12"/>
             <wp:cNvGraphicFramePr>
               <a:graphicFrameLocks xmlns:a="http://schemas.openxmlformats.org/drawingml/2006/main" noChangeAspect="1"/>
             </wp:cNvGraphicFramePr>
@@ -707,7 +704,7 @@
                   <pic:spPr>
                     <a:xfrm>
                       <a:off x="0" y="0"/>
-                      <a:ext cx="3229426" cy="2019582"/>
+                      <a:ext cx="3448531" cy="1038370"/>
                     </a:xfrm>
                     <a:prstGeom prst="rect">
                       <a:avLst/>
@@ -720,13 +717,56 @@
         </w:drawing>
       </w:r>
     </w:p>
+    <w:p/>
+    <w:p>
+      <w:pPr>
+        <w:pStyle w:val="Heading4"/>
+        <w:shd w:val="clear" w:color="auto" w:fill="FFFFFF"/>
+        <w:spacing w:before="300" w:beforeAutospacing="0" w:after="300" w:afterAutospacing="0"/>
+        <w:rPr>
+          <w:rFonts w:ascii="Arial" w:hAnsi="Arial" w:cs="Arial"/>
+          <w:color w:val="373A3C"/>
+        </w:rPr>
+      </w:pPr>
+      <w:r>
+        <w:rPr>
+          <w:rFonts w:ascii="Arial" w:hAnsi="Arial" w:cs="Arial"/>
+          <w:color w:val="373A3C"/>
+        </w:rPr>
+        <w:t>M3.3.1 - Struct</w:t>
+      </w:r>
+      <w:r>
+        <w:rPr>
+          <w:rFonts w:ascii="Arial" w:hAnsi="Arial" w:cs="Arial"/>
+          <w:color w:val="373A3C"/>
+        </w:rPr>
+        <w:t>s</w:t>
+      </w:r>
+    </w:p>
+    <w:p>
+      <w:r>
+        <w:t>Example: Person Struct</w:t>
+      </w:r>
+    </w:p>
+    <w:p>
+      <w:r>
+        <w:t xml:space="preserve">Name, </w:t>
+      </w:r>
+      <w:proofErr w:type="spellStart"/>
+      <w:proofErr w:type="gramStart"/>
+      <w:r>
+        <w:t>Address,Phone</w:t>
+      </w:r>
+      <w:proofErr w:type="spellEnd"/>
+      <w:proofErr w:type="gramEnd"/>
+    </w:p>
     <w:p>
       <w:r>
         <w:drawing>
-          <wp:inline distT="0" distB="0" distL="0" distR="0" wp14:anchorId="43973B1A" wp14:editId="1BC31DE1">
-            <wp:extent cx="2086266" cy="1333686"/>
+          <wp:inline distT="0" distB="0" distL="0" distR="0" wp14:anchorId="4C03560B" wp14:editId="3708C687">
+            <wp:extent cx="3229426" cy="2019582"/>
             <wp:effectExtent l="0" t="0" r="9525" b="0"/>
-            <wp:docPr id="14" name="Picture 14"/>
+            <wp:docPr id="13" name="Picture 13"/>
             <wp:cNvGraphicFramePr>
               <a:graphicFrameLocks xmlns:a="http://schemas.openxmlformats.org/drawingml/2006/main" noChangeAspect="1"/>
             </wp:cNvGraphicFramePr>
@@ -746,7 +786,7 @@
                   <pic:spPr>
                     <a:xfrm>
                       <a:off x="0" y="0"/>
-                      <a:ext cx="2086266" cy="1333686"/>
+                      <a:ext cx="3229426" cy="2019582"/>
                     </a:xfrm>
                     <a:prstGeom prst="rect">
                       <a:avLst/>
@@ -761,16 +801,11 @@
     </w:p>
     <w:p>
       <w:r>
-        <w:t>Initialization:</w:t>
-      </w:r>
-    </w:p>
-    <w:p>
-      <w:r>
         <w:drawing>
-          <wp:inline distT="0" distB="0" distL="0" distR="0" wp14:anchorId="154D2E32" wp14:editId="4CF20097">
-            <wp:extent cx="3267531" cy="2210108"/>
+          <wp:inline distT="0" distB="0" distL="0" distR="0" wp14:anchorId="43973B1A" wp14:editId="1BC31DE1">
+            <wp:extent cx="2086266" cy="1333686"/>
             <wp:effectExtent l="0" t="0" r="9525" b="0"/>
-            <wp:docPr id="15" name="Picture 15"/>
+            <wp:docPr id="14" name="Picture 14"/>
             <wp:cNvGraphicFramePr>
               <a:graphicFrameLocks xmlns:a="http://schemas.openxmlformats.org/drawingml/2006/main" noChangeAspect="1"/>
             </wp:cNvGraphicFramePr>
@@ -790,6 +825,51 @@
                   <pic:spPr>
                     <a:xfrm>
                       <a:off x="0" y="0"/>
+                      <a:ext cx="2086266" cy="1333686"/>
+                    </a:xfrm>
+                    <a:prstGeom prst="rect">
+                      <a:avLst/>
+                    </a:prstGeom>
+                  </pic:spPr>
+                </pic:pic>
+              </a:graphicData>
+            </a:graphic>
+          </wp:inline>
+        </w:drawing>
+      </w:r>
+    </w:p>
+    <w:p>
+      <w:r>
+        <w:t>Initialization:</w:t>
+      </w:r>
+    </w:p>
+    <w:p>
+      <w:r>
+        <w:lastRenderedPageBreak/>
+        <w:drawing>
+          <wp:inline distT="0" distB="0" distL="0" distR="0" wp14:anchorId="67FB405E" wp14:editId="2CE136F5">
+            <wp:extent cx="3267531" cy="2210108"/>
+            <wp:effectExtent l="0" t="0" r="9525" b="0"/>
+            <wp:docPr id="15" name="Picture 15"/>
+            <wp:cNvGraphicFramePr>
+              <a:graphicFrameLocks xmlns:a="http://schemas.openxmlformats.org/drawingml/2006/main" noChangeAspect="1"/>
+            </wp:cNvGraphicFramePr>
+            <a:graphic xmlns:a="http://schemas.openxmlformats.org/drawingml/2006/main">
+              <a:graphicData uri="http://schemas.openxmlformats.org/drawingml/2006/picture">
+                <pic:pic xmlns:pic="http://schemas.openxmlformats.org/drawingml/2006/picture">
+                  <pic:nvPicPr>
+                    <pic:cNvPr id="1" name=""/>
+                    <pic:cNvPicPr/>
+                  </pic:nvPicPr>
+                  <pic:blipFill>
+                    <a:blip r:embed="rId18"/>
+                    <a:stretch>
+                      <a:fillRect/>
+                    </a:stretch>
+                  </pic:blipFill>
+                  <pic:spPr>
+                    <a:xfrm>
+                      <a:off x="0" y="0"/>
                       <a:ext cx="3267531" cy="2210108"/>
                     </a:xfrm>
                     <a:prstGeom prst="rect">
@@ -803,6 +883,177 @@
         </w:drawing>
       </w:r>
     </w:p>
+    <w:p>
+      <w:pPr>
+        <w:pStyle w:val="Heading4"/>
+        <w:shd w:val="clear" w:color="auto" w:fill="FFFFFF"/>
+        <w:spacing w:before="300" w:beforeAutospacing="0" w:after="300" w:afterAutospacing="0"/>
+        <w:rPr>
+          <w:rFonts w:ascii="Arial" w:hAnsi="Arial" w:cs="Arial"/>
+          <w:color w:val="373A3C"/>
+        </w:rPr>
+      </w:pPr>
+      <w:r>
+        <w:rPr>
+          <w:rFonts w:ascii="Arial" w:hAnsi="Arial" w:cs="Arial"/>
+          <w:color w:val="373A3C"/>
+        </w:rPr>
+        <w:t>Quiz</w:t>
+      </w:r>
+    </w:p>
+    <w:p>
+      <w:pPr>
+        <w:pStyle w:val="Heading4"/>
+        <w:shd w:val="clear" w:color="auto" w:fill="FFFFFF"/>
+        <w:spacing w:before="300" w:beforeAutospacing="0" w:after="300" w:afterAutospacing="0"/>
+        <w:rPr>
+          <w:rFonts w:ascii="Arial" w:hAnsi="Arial" w:cs="Arial"/>
+          <w:color w:val="373A3C"/>
+        </w:rPr>
+      </w:pPr>
+    </w:p>
+    <w:p>
+      <w:pPr>
+        <w:pStyle w:val="Heading4"/>
+        <w:shd w:val="clear" w:color="auto" w:fill="FFFFFF"/>
+        <w:spacing w:before="300" w:beforeAutospacing="0" w:after="300" w:afterAutospacing="0"/>
+        <w:rPr>
+          <w:rFonts w:ascii="Arial" w:hAnsi="Arial" w:cs="Arial"/>
+          <w:color w:val="373A3C"/>
+        </w:rPr>
+      </w:pPr>
+      <w:r>
+        <w:rPr>
+          <w:rFonts w:ascii="Arial" w:hAnsi="Arial" w:cs="Arial"/>
+          <w:color w:val="373A3C"/>
+        </w:rPr>
+        <w:lastRenderedPageBreak/>
+        <w:drawing>
+          <wp:inline distT="0" distB="0" distL="0" distR="0" wp14:anchorId="33846D38" wp14:editId="62DAB09F">
+            <wp:extent cx="5943600" cy="5111115"/>
+            <wp:effectExtent l="0" t="0" r="0" b="0"/>
+            <wp:docPr id="17" name="Picture 17"/>
+            <wp:cNvGraphicFramePr>
+              <a:graphicFrameLocks xmlns:a="http://schemas.openxmlformats.org/drawingml/2006/main" noChangeAspect="1"/>
+            </wp:cNvGraphicFramePr>
+            <a:graphic xmlns:a="http://schemas.openxmlformats.org/drawingml/2006/main">
+              <a:graphicData uri="http://schemas.openxmlformats.org/drawingml/2006/picture">
+                <pic:pic xmlns:pic="http://schemas.openxmlformats.org/drawingml/2006/picture">
+                  <pic:nvPicPr>
+                    <pic:cNvPr id="1" name=""/>
+                    <pic:cNvPicPr/>
+                  </pic:nvPicPr>
+                  <pic:blipFill>
+                    <a:blip r:embed="rId19"/>
+                    <a:stretch>
+                      <a:fillRect/>
+                    </a:stretch>
+                  </pic:blipFill>
+                  <pic:spPr>
+                    <a:xfrm>
+                      <a:off x="0" y="0"/>
+                      <a:ext cx="5943600" cy="5111115"/>
+                    </a:xfrm>
+                    <a:prstGeom prst="rect">
+                      <a:avLst/>
+                    </a:prstGeom>
+                  </pic:spPr>
+                </pic:pic>
+              </a:graphicData>
+            </a:graphic>
+          </wp:inline>
+        </w:drawing>
+      </w:r>
+      <w:r>
+        <w:rPr>
+          <w:noProof/>
+        </w:rPr>
+        <w:t xml:space="preserve"> </w:t>
+      </w:r>
+      <w:r>
+        <w:rPr>
+          <w:rFonts w:ascii="Arial" w:hAnsi="Arial" w:cs="Arial"/>
+          <w:color w:val="373A3C"/>
+        </w:rPr>
+        <w:lastRenderedPageBreak/>
+        <w:drawing>
+          <wp:inline distT="0" distB="0" distL="0" distR="0" wp14:anchorId="37601BA3" wp14:editId="06708859">
+            <wp:extent cx="5943600" cy="5215255"/>
+            <wp:effectExtent l="0" t="0" r="0" b="4445"/>
+            <wp:docPr id="18" name="Picture 18"/>
+            <wp:cNvGraphicFramePr>
+              <a:graphicFrameLocks xmlns:a="http://schemas.openxmlformats.org/drawingml/2006/main" noChangeAspect="1"/>
+            </wp:cNvGraphicFramePr>
+            <a:graphic xmlns:a="http://schemas.openxmlformats.org/drawingml/2006/main">
+              <a:graphicData uri="http://schemas.openxmlformats.org/drawingml/2006/picture">
+                <pic:pic xmlns:pic="http://schemas.openxmlformats.org/drawingml/2006/picture">
+                  <pic:nvPicPr>
+                    <pic:cNvPr id="1" name=""/>
+                    <pic:cNvPicPr/>
+                  </pic:nvPicPr>
+                  <pic:blipFill>
+                    <a:blip r:embed="rId20"/>
+                    <a:stretch>
+                      <a:fillRect/>
+                    </a:stretch>
+                  </pic:blipFill>
+                  <pic:spPr>
+                    <a:xfrm>
+                      <a:off x="0" y="0"/>
+                      <a:ext cx="5943600" cy="5215255"/>
+                    </a:xfrm>
+                    <a:prstGeom prst="rect">
+                      <a:avLst/>
+                    </a:prstGeom>
+                  </pic:spPr>
+                </pic:pic>
+              </a:graphicData>
+            </a:graphic>
+          </wp:inline>
+        </w:drawing>
+      </w:r>
+    </w:p>
+    <w:p>
+      <w:r>
+        <w:lastRenderedPageBreak/>
+        <w:drawing>
+          <wp:inline distT="0" distB="0" distL="0" distR="0" wp14:anchorId="26599DC0" wp14:editId="4A1B23C9">
+            <wp:extent cx="5943600" cy="5198745"/>
+            <wp:effectExtent l="0" t="0" r="0" b="1905"/>
+            <wp:docPr id="19" name="Picture 19"/>
+            <wp:cNvGraphicFramePr>
+              <a:graphicFrameLocks xmlns:a="http://schemas.openxmlformats.org/drawingml/2006/main" noChangeAspect="1"/>
+            </wp:cNvGraphicFramePr>
+            <a:graphic xmlns:a="http://schemas.openxmlformats.org/drawingml/2006/main">
+              <a:graphicData uri="http://schemas.openxmlformats.org/drawingml/2006/picture">
+                <pic:pic xmlns:pic="http://schemas.openxmlformats.org/drawingml/2006/picture">
+                  <pic:nvPicPr>
+                    <pic:cNvPr id="1" name=""/>
+                    <pic:cNvPicPr/>
+                  </pic:nvPicPr>
+                  <pic:blipFill>
+                    <a:blip r:embed="rId21"/>
+                    <a:stretch>
+                      <a:fillRect/>
+                    </a:stretch>
+                  </pic:blipFill>
+                  <pic:spPr>
+                    <a:xfrm>
+                      <a:off x="0" y="0"/>
+                      <a:ext cx="5943600" cy="5198745"/>
+                    </a:xfrm>
+                    <a:prstGeom prst="rect">
+                      <a:avLst/>
+                    </a:prstGeom>
+                  </pic:spPr>
+                </pic:pic>
+              </a:graphicData>
+            </a:graphic>
+          </wp:inline>
+        </w:drawing>
+      </w:r>
+    </w:p>
+    <w:p/>
     <w:sectPr>
       <w:pgSz w:w="12240" w:h="15840"/>
       <w:pgMar w:top="1440" w:right="1440" w:bottom="1440" w:left="1440" w:header="708" w:footer="708" w:gutter="0"/>

</xml_diff>